<commit_message>
Adding diagram and requirements to README
</commit_message>
<xml_diff>
--- a/README.docx
+++ b/README.docx
@@ -53,11 +53,15 @@
         <w:pStyle w:val="Heading1"/>
       </w:pPr>
       <w:r>
+        <w:lastRenderedPageBreak/>
         <w:t>Architecture Diagram</w:t>
       </w:r>
     </w:p>
     <w:p>
       <w:r>
+        <w:rPr>
+          <w:noProof/>
+        </w:rPr>
         <w:drawing>
           <wp:inline distT="0" distB="0" distL="0" distR="0" wp14:anchorId="423834D3" wp14:editId="3AF3B95C">
             <wp:extent cx="5943600" cy="6798310"/>
@@ -105,6 +109,7 @@
         <w:pStyle w:val="Heading1"/>
       </w:pPr>
       <w:r>
+        <w:lastRenderedPageBreak/>
         <w:t>How to run the Application</w:t>
       </w:r>
     </w:p>
@@ -173,9 +178,38 @@
         <w:rPr>
           <w:lang w:val="fr-FR"/>
         </w:rPr>
-        <w:t xml:space="preserve">3- Angular CLI: </w:t>
+        <w:t xml:space="preserve">3- EFCore CLI: </w:t>
       </w:r>
       <w:hyperlink r:id="rId9" w:history="1">
+        <w:r>
+          <w:rPr>
+            <w:rStyle w:val="Hyperlink"/>
+            <w:lang w:val="fr-FR"/>
+          </w:rPr>
+          <w:t>https://docs.microsoft.com/en-us/ef/core/cli/dotnet</w:t>
+        </w:r>
+      </w:hyperlink>
+    </w:p>
+    <w:p>
+      <w:pPr>
+        <w:pStyle w:val="NoSpacing"/>
+        <w:rPr>
+          <w:lang w:val="fr-FR"/>
+        </w:rPr>
+      </w:pPr>
+      <w:r>
+        <w:rPr>
+          <w:lang w:val="fr-FR"/>
+        </w:rPr>
+        <w:t>4</w:t>
+      </w:r>
+      <w:r>
+        <w:rPr>
+          <w:lang w:val="fr-FR"/>
+        </w:rPr>
+        <w:t xml:space="preserve">- Angular CLI: </w:t>
+      </w:r>
+      <w:hyperlink r:id="rId10" w:history="1">
         <w:r>
           <w:rPr>
             <w:rStyle w:val="Hyperlink"/>
@@ -196,9 +230,15 @@
         <w:rPr>
           <w:lang w:val="fr-FR"/>
         </w:rPr>
-        <w:t xml:space="preserve">4- SQLExpress: </w:t>
-      </w:r>
-      <w:hyperlink r:id="rId10" w:history="1">
+        <w:t>5</w:t>
+      </w:r>
+      <w:r>
+        <w:rPr>
+          <w:lang w:val="fr-FR"/>
+        </w:rPr>
+        <w:t xml:space="preserve">- SQLExpress: </w:t>
+      </w:r>
+      <w:hyperlink r:id="rId11" w:history="1">
         <w:r>
           <w:rPr>
             <w:rStyle w:val="Hyperlink"/>
@@ -244,7 +284,7 @@
       <w:r>
         <w:t xml:space="preserve"> &gt; git clone </w:t>
       </w:r>
-      <w:hyperlink r:id="rId11" w:history="1">
+      <w:hyperlink r:id="rId12" w:history="1">
         <w:r>
           <w:rPr>
             <w:rStyle w:val="Hyperlink"/>
@@ -279,7 +319,7 @@
       <w:r>
         <w:t xml:space="preserve"> &gt; git clone </w:t>
       </w:r>
-      <w:hyperlink r:id="rId12" w:history="1">
+      <w:hyperlink r:id="rId13" w:history="1">
         <w:r>
           <w:rPr>
             <w:rStyle w:val="Hyperlink"/>
@@ -317,10 +357,7 @@
         <w:pStyle w:val="NoSpacing"/>
       </w:pPr>
       <w:r>
-        <w:t>4- Generate the D</w:t>
-      </w:r>
-      <w:r>
-        <w:t>atabase</w:t>
+        <w:t>4- Generate the Database</w:t>
       </w:r>
       <w:r>
         <w:t xml:space="preserve"> (</w:t>
@@ -492,6 +529,7 @@
     </w:p>
     <w:p>
       <w:r>
+        <w:lastRenderedPageBreak/>
         <w:t xml:space="preserve"> </w:t>
       </w:r>
     </w:p>
@@ -510,7 +548,7 @@
       <w:r>
         <w:t xml:space="preserve"> &gt; </w:t>
       </w:r>
-      <w:hyperlink r:id="rId13" w:history="1">
+      <w:hyperlink r:id="rId14" w:history="1">
         <w:r>
           <w:rPr>
             <w:rStyle w:val="Hyperlink"/>
@@ -537,19 +575,7 @@
         <w:jc w:val="both"/>
       </w:pPr>
       <w:r>
-        <w:t xml:space="preserve">[1]: make sure the connection string is pointing to valid local </w:t>
-      </w:r>
-      <w:r>
-        <w:t>SQL</w:t>
-      </w:r>
-      <w:r>
-        <w:t xml:space="preserve"> </w:t>
-      </w:r>
-      <w:r>
-        <w:t>S</w:t>
-      </w:r>
-      <w:r>
-        <w:t>erver, appsettings.json has the default connection string so use the following pattern in case of changing it:</w:t>
+        <w:t>[1]: make sure the connection string is pointing to valid local SQL Server, appsettings.json has the default connection string so use the following pattern in case of changing it:</w:t>
       </w:r>
     </w:p>
     <w:p>
@@ -571,13 +597,7 @@
         <w:t>atabase</w:t>
       </w:r>
       <w:r>
-        <w:t xml:space="preserve"> creation</w:t>
-      </w:r>
-      <w:r>
-        <w:t xml:space="preserve"> factory</w:t>
-      </w:r>
-      <w:r>
-        <w:t xml:space="preserve"> and dbcontext are using the connection string from appsettings.json in roofstock.Api project.</w:t>
+        <w:t xml:space="preserve"> creation factory and dbcontext are using the connection string from appsettings.json in roofstock.Api project.</w:t>
       </w:r>
     </w:p>
     <w:p>
@@ -598,28 +618,14 @@
           <w:b/>
           <w:bCs/>
         </w:rPr>
-        <w:t>\</w:t>
-      </w:r>
-      <w:r>
-        <w:rPr>
-          <w:b/>
-          <w:bCs/>
-        </w:rPr>
-        <w:t>properties-api\roofstock.Api</w:t>
-      </w:r>
-      <w:r>
-        <w:rPr>
-          <w:b/>
-          <w:bCs/>
-        </w:rPr>
-        <w:t>\appsettings.json</w:t>
+        <w:t>\properties-api\roofstock.Api\appsettings.json</w:t>
       </w:r>
       <w:r>
         <w:t>.</w:t>
       </w:r>
     </w:p>
     <w:sectPr>
-      <w:headerReference w:type="default" r:id="rId14"/>
+      <w:headerReference w:type="default" r:id="rId15"/>
       <w:pgSz w:w="12240" w:h="15840"/>
       <w:pgMar w:top="1440" w:right="1440" w:bottom="1440" w:left="1440" w:header="720" w:footer="720" w:gutter="0"/>
       <w:cols w:space="720"/>

</xml_diff>